<commit_message>
Updated to UVVM v2 v2020.10.06 - See CHANGES.TXT for details.
</commit_message>
<xml_diff>
--- a/bitvis_vip_ethernet/doc/ethernet_hvvc_QuickRef.docx
+++ b/bitvis_vip_ethernet/doc/ethernet_hvvc_QuickRef.docx
@@ -19559,7 +19559,7 @@
           <w:b/>
           <w:i/>
         </w:rPr>
-        <w:t>4</w:t>
+        <w:t>5</w:t>
       </w:r>
       <w:r>
         <w:rPr>
@@ -19614,7 +19614,14 @@
           <w:b/>
           <w:i/>
         </w:rPr>
-        <w:t>10</w:t>
+        <w:t>1</w:t>
+      </w:r>
+      <w:r>
+        <w:rPr>
+          <w:b/>
+          <w:i/>
+        </w:rPr>
+        <w:t>1</w:t>
       </w:r>
       <w:r>
         <w:rPr>
@@ -22142,7 +22149,27 @@
               <w:sz w:val="14"/>
               <w:lang w:val="sq-AL"/>
             </w:rPr>
-            <w:t>0.1.</w:t>
+            <w:t>0.</w:t>
+          </w:r>
+          <w:r>
+            <w:rPr>
+              <w:rFonts w:ascii="Helvetica" w:hAnsi="Helvetica" w:cs="Arial"/>
+              <w:b/>
+              <w:color w:val="1381C4"/>
+              <w:sz w:val="14"/>
+              <w:lang w:val="sq-AL"/>
+            </w:rPr>
+            <w:t>2</w:t>
+          </w:r>
+          <w:r>
+            <w:rPr>
+              <w:rFonts w:ascii="Helvetica" w:hAnsi="Helvetica" w:cs="Arial"/>
+              <w:b/>
+              <w:color w:val="1381C4"/>
+              <w:sz w:val="14"/>
+              <w:lang w:val="sq-AL"/>
+            </w:rPr>
+            <w:t>.</w:t>
           </w:r>
           <w:r>
             <w:rPr>
@@ -22198,7 +22225,7 @@
               <w:sz w:val="14"/>
               <w:lang w:val="en-US"/>
             </w:rPr>
-            <w:t>2020-06-23</w:t>
+            <w:t>2020-10-05</w:t>
           </w:r>
           <w:r>
             <w:rPr>

</xml_diff>